<commit_message>
Last part of switch construction and loops
</commit_message>
<xml_diff>
--- a/Browser popups, switch construction and loops/course-JS-S02L02 - Exercise - Browser popups, switch construction and loops.docx
+++ b/Browser popups, switch construction and loops/course-JS-S02L02 - Exercise - Browser popups, switch construction and loops.docx
@@ -4787,8 +4787,6 @@
           <w:szCs w:val="28"/>
         </w:rPr>
       </w:pPr>
-      <w:bookmarkStart w:id="0" w:name="_GoBack"/>
-      <w:bookmarkEnd w:id="0"/>
       <w:proofErr w:type="spellStart"/>
       <w:r>
         <w:rPr>
@@ -5377,6 +5375,7 @@
           <w:b/>
           <w:sz w:val="28"/>
           <w:szCs w:val="28"/>
+          <w:highlight w:val="yellow"/>
         </w:rPr>
         <w:lastRenderedPageBreak/>
         <w:t>Задача</w:t>
@@ -5387,8 +5386,17 @@
           <w:b/>
           <w:sz w:val="28"/>
           <w:szCs w:val="28"/>
-        </w:rPr>
-        <w:t xml:space="preserve"> 14: </w:t>
+          <w:highlight w:val="yellow"/>
+        </w:rPr>
+        <w:t xml:space="preserve"> 14</w:t>
+      </w:r>
+      <w:r>
+        <w:rPr>
+          <w:b/>
+          <w:sz w:val="28"/>
+          <w:szCs w:val="28"/>
+        </w:rPr>
+        <w:t xml:space="preserve">: </w:t>
       </w:r>
       <w:proofErr w:type="spellStart"/>
       <w:r>
@@ -5781,6 +5789,7 @@
           <w:b/>
           <w:sz w:val="28"/>
           <w:szCs w:val="28"/>
+          <w:highlight w:val="yellow"/>
         </w:rPr>
         <w:t>Задача</w:t>
       </w:r>
@@ -5790,8 +5799,17 @@
           <w:b/>
           <w:sz w:val="28"/>
           <w:szCs w:val="28"/>
-        </w:rPr>
-        <w:t xml:space="preserve"> 15: </w:t>
+          <w:highlight w:val="yellow"/>
+        </w:rPr>
+        <w:t xml:space="preserve"> 15:</w:t>
+      </w:r>
+      <w:r>
+        <w:rPr>
+          <w:b/>
+          <w:sz w:val="28"/>
+          <w:szCs w:val="28"/>
+        </w:rPr>
+        <w:t xml:space="preserve"> </w:t>
       </w:r>
       <w:proofErr w:type="spellStart"/>
       <w:r>
@@ -6160,6 +6178,7 @@
           <w:b/>
           <w:sz w:val="28"/>
           <w:szCs w:val="28"/>
+          <w:highlight w:val="yellow"/>
         </w:rPr>
         <w:t>Задача</w:t>
       </w:r>
@@ -6169,8 +6188,17 @@
           <w:b/>
           <w:sz w:val="28"/>
           <w:szCs w:val="28"/>
-        </w:rPr>
-        <w:t xml:space="preserve"> 16: </w:t>
+          <w:highlight w:val="yellow"/>
+        </w:rPr>
+        <w:t xml:space="preserve"> 16:</w:t>
+      </w:r>
+      <w:r>
+        <w:rPr>
+          <w:b/>
+          <w:sz w:val="28"/>
+          <w:szCs w:val="28"/>
+        </w:rPr>
+        <w:t xml:space="preserve"> </w:t>
       </w:r>
       <w:proofErr w:type="spellStart"/>
       <w:r>
@@ -6726,6 +6754,7 @@
           <w:b/>
           <w:sz w:val="28"/>
           <w:szCs w:val="28"/>
+          <w:highlight w:val="yellow"/>
         </w:rPr>
         <w:t>Задача</w:t>
       </w:r>
@@ -6735,8 +6764,17 @@
           <w:b/>
           <w:sz w:val="28"/>
           <w:szCs w:val="28"/>
-        </w:rPr>
-        <w:t xml:space="preserve"> 17: </w:t>
+          <w:highlight w:val="yellow"/>
+        </w:rPr>
+        <w:t xml:space="preserve"> 17:</w:t>
+      </w:r>
+      <w:r>
+        <w:rPr>
+          <w:b/>
+          <w:sz w:val="28"/>
+          <w:szCs w:val="28"/>
+        </w:rPr>
+        <w:t xml:space="preserve"> </w:t>
       </w:r>
       <w:proofErr w:type="spellStart"/>
       <w:r>
@@ -7473,17 +7511,46 @@
     <w:p>
       <w:pPr>
         <w:rPr>
+          <w:rFonts w:ascii="Courier New" w:eastAsia="Courier New" w:hAnsi="Courier New" w:cs="Courier New"/>
           <w:sz w:val="28"/>
           <w:szCs w:val="28"/>
         </w:rPr>
       </w:pPr>
+    </w:p>
+    <w:p>
+      <w:pPr>
+        <w:rPr>
+          <w:rFonts w:ascii="Courier New" w:eastAsia="Courier New" w:hAnsi="Courier New" w:cs="Courier New"/>
+          <w:sz w:val="28"/>
+          <w:szCs w:val="28"/>
+        </w:rPr>
+      </w:pPr>
+    </w:p>
+    <w:p>
+      <w:pPr>
+        <w:rPr>
+          <w:rFonts w:ascii="Courier New" w:eastAsia="Courier New" w:hAnsi="Courier New" w:cs="Courier New"/>
+          <w:sz w:val="28"/>
+          <w:szCs w:val="28"/>
+        </w:rPr>
+      </w:pPr>
+    </w:p>
+    <w:p>
+      <w:pPr>
+        <w:rPr>
+          <w:sz w:val="28"/>
+          <w:szCs w:val="28"/>
+        </w:rPr>
+      </w:pPr>
       <w:proofErr w:type="spellStart"/>
       <w:r>
         <w:rPr>
           <w:b/>
           <w:sz w:val="28"/>
           <w:szCs w:val="28"/>
-        </w:rPr>
+          <w:highlight w:val="yellow"/>
+        </w:rPr>
+        <w:lastRenderedPageBreak/>
         <w:t>Задача</w:t>
       </w:r>
       <w:proofErr w:type="spellEnd"/>
@@ -7492,8 +7559,17 @@
           <w:b/>
           <w:sz w:val="28"/>
           <w:szCs w:val="28"/>
-        </w:rPr>
-        <w:t xml:space="preserve"> 18: </w:t>
+          <w:highlight w:val="yellow"/>
+        </w:rPr>
+        <w:t xml:space="preserve"> 18:</w:t>
+      </w:r>
+      <w:r>
+        <w:rPr>
+          <w:b/>
+          <w:sz w:val="28"/>
+          <w:szCs w:val="28"/>
+        </w:rPr>
+        <w:t xml:space="preserve"> </w:t>
       </w:r>
       <w:proofErr w:type="spellStart"/>
       <w:r>
@@ -7701,7 +7777,6 @@
           <w:sz w:val="28"/>
           <w:szCs w:val="28"/>
         </w:rPr>
-        <w:lastRenderedPageBreak/>
         <w:t>Програмата</w:t>
       </w:r>
       <w:proofErr w:type="spellEnd"/>
@@ -8204,6 +8279,7 @@
           <w:b/>
           <w:sz w:val="28"/>
           <w:szCs w:val="28"/>
+          <w:highlight w:val="yellow"/>
         </w:rPr>
         <w:t>Задача</w:t>
       </w:r>
@@ -8213,8 +8289,17 @@
           <w:b/>
           <w:sz w:val="28"/>
           <w:szCs w:val="28"/>
-        </w:rPr>
-        <w:t xml:space="preserve"> 19: </w:t>
+          <w:highlight w:val="yellow"/>
+        </w:rPr>
+        <w:t xml:space="preserve"> 19:</w:t>
+      </w:r>
+      <w:r>
+        <w:rPr>
+          <w:b/>
+          <w:sz w:val="28"/>
+          <w:szCs w:val="28"/>
+        </w:rPr>
+        <w:t xml:space="preserve"> </w:t>
       </w:r>
       <w:proofErr w:type="spellStart"/>
       <w:r>
@@ -8984,17 +9069,64 @@
     <w:p>
       <w:pPr>
         <w:rPr>
+          <w:i/>
           <w:sz w:val="28"/>
           <w:szCs w:val="28"/>
         </w:rPr>
       </w:pPr>
+    </w:p>
+    <w:p>
+      <w:pPr>
+        <w:rPr>
+          <w:i/>
+          <w:sz w:val="28"/>
+          <w:szCs w:val="28"/>
+        </w:rPr>
+      </w:pPr>
+    </w:p>
+    <w:p>
+      <w:pPr>
+        <w:rPr>
+          <w:i/>
+          <w:sz w:val="28"/>
+          <w:szCs w:val="28"/>
+        </w:rPr>
+      </w:pPr>
+    </w:p>
+    <w:p>
+      <w:pPr>
+        <w:rPr>
+          <w:i/>
+          <w:sz w:val="28"/>
+          <w:szCs w:val="28"/>
+        </w:rPr>
+      </w:pPr>
+    </w:p>
+    <w:p>
+      <w:pPr>
+        <w:rPr>
+          <w:i/>
+          <w:sz w:val="28"/>
+          <w:szCs w:val="28"/>
+        </w:rPr>
+      </w:pPr>
+    </w:p>
+    <w:p>
+      <w:pPr>
+        <w:rPr>
+          <w:sz w:val="28"/>
+          <w:szCs w:val="28"/>
+        </w:rPr>
+      </w:pPr>
       <w:proofErr w:type="spellStart"/>
       <w:r>
         <w:rPr>
           <w:b/>
           <w:sz w:val="28"/>
           <w:szCs w:val="28"/>
-        </w:rPr>
+          <w:highlight w:val="yellow"/>
+        </w:rPr>
+        <w:lastRenderedPageBreak/>
         <w:t>Задача</w:t>
       </w:r>
       <w:proofErr w:type="spellEnd"/>
@@ -9003,8 +9135,17 @@
           <w:b/>
           <w:sz w:val="28"/>
           <w:szCs w:val="28"/>
-        </w:rPr>
-        <w:t xml:space="preserve"> 20: </w:t>
+          <w:highlight w:val="yellow"/>
+        </w:rPr>
+        <w:t xml:space="preserve"> 20:</w:t>
+      </w:r>
+      <w:r>
+        <w:rPr>
+          <w:b/>
+          <w:sz w:val="28"/>
+          <w:szCs w:val="28"/>
+        </w:rPr>
+        <w:t xml:space="preserve"> </w:t>
       </w:r>
       <w:proofErr w:type="spellStart"/>
       <w:r>
@@ -9475,7 +9616,6 @@
           <w:sz w:val="28"/>
           <w:szCs w:val="28"/>
         </w:rPr>
-        <w:lastRenderedPageBreak/>
         <w:t>5 6 7 8 9 1 2 3 4</w:t>
       </w:r>
     </w:p>
@@ -9575,6 +9715,7 @@
           <w:b/>
           <w:sz w:val="28"/>
           <w:szCs w:val="28"/>
+          <w:highlight w:val="yellow"/>
         </w:rPr>
         <w:t>Задача</w:t>
       </w:r>
@@ -9584,8 +9725,17 @@
           <w:b/>
           <w:sz w:val="28"/>
           <w:szCs w:val="28"/>
-        </w:rPr>
-        <w:t xml:space="preserve"> 21: </w:t>
+          <w:highlight w:val="yellow"/>
+        </w:rPr>
+        <w:t xml:space="preserve"> 21</w:t>
+      </w:r>
+      <w:r>
+        <w:rPr>
+          <w:b/>
+          <w:sz w:val="28"/>
+          <w:szCs w:val="28"/>
+        </w:rPr>
+        <w:t xml:space="preserve">: </w:t>
       </w:r>
       <w:proofErr w:type="spellStart"/>
       <w:r>
@@ -10409,6 +10559,8 @@
           <w:szCs w:val="28"/>
         </w:rPr>
       </w:pPr>
+      <w:bookmarkStart w:id="0" w:name="_GoBack"/>
+      <w:bookmarkEnd w:id="0"/>
     </w:p>
     <w:p>
       <w:pPr>
@@ -11131,6 +11283,7 @@
           <w:sz w:val="28"/>
           <w:szCs w:val="28"/>
         </w:rPr>
+        <w:lastRenderedPageBreak/>
         <w:t>Задача</w:t>
       </w:r>
       <w:proofErr w:type="spellEnd"/>
@@ -11643,7 +11796,6 @@
           <w:sz w:val="28"/>
           <w:szCs w:val="28"/>
         </w:rPr>
-        <w:lastRenderedPageBreak/>
         <w:t>Задача</w:t>
       </w:r>
       <w:proofErr w:type="spellEnd"/>

</xml_diff>

<commit_message>
Finishing switch construction and loops taks
</commit_message>
<xml_diff>
--- a/Browser popups, switch construction and loops/course-JS-S02L02 - Exercise - Browser popups, switch construction and loops.docx
+++ b/Browser popups, switch construction and loops/course-JS-S02L02 - Exercise - Browser popups, switch construction and loops.docx
@@ -3950,6 +3950,7 @@
           <w:b/>
           <w:sz w:val="28"/>
           <w:szCs w:val="28"/>
+          <w:highlight w:val="red"/>
         </w:rPr>
         <w:t>Задача</w:t>
       </w:r>
@@ -3959,8 +3960,17 @@
           <w:b/>
           <w:sz w:val="28"/>
           <w:szCs w:val="28"/>
-        </w:rPr>
-        <w:t xml:space="preserve"> 11:</w:t>
+          <w:highlight w:val="red"/>
+        </w:rPr>
+        <w:t xml:space="preserve"> 11</w:t>
+      </w:r>
+      <w:r>
+        <w:rPr>
+          <w:b/>
+          <w:sz w:val="28"/>
+          <w:szCs w:val="28"/>
+        </w:rPr>
+        <w:t>:</w:t>
       </w:r>
       <w:r>
         <w:rPr>
@@ -10559,8 +10569,6 @@
           <w:szCs w:val="28"/>
         </w:rPr>
       </w:pPr>
-      <w:bookmarkStart w:id="0" w:name="_GoBack"/>
-      <w:bookmarkEnd w:id="0"/>
     </w:p>
     <w:p>
       <w:pPr>
@@ -10576,6 +10584,7 @@
           <w:b/>
           <w:sz w:val="28"/>
           <w:szCs w:val="28"/>
+          <w:highlight w:val="yellow"/>
         </w:rPr>
         <w:t>Задача</w:t>
       </w:r>
@@ -10585,8 +10594,17 @@
           <w:b/>
           <w:sz w:val="28"/>
           <w:szCs w:val="28"/>
-        </w:rPr>
-        <w:t xml:space="preserve"> 22: </w:t>
+          <w:highlight w:val="yellow"/>
+        </w:rPr>
+        <w:t xml:space="preserve"> 22</w:t>
+      </w:r>
+      <w:r>
+        <w:rPr>
+          <w:b/>
+          <w:sz w:val="28"/>
+          <w:szCs w:val="28"/>
+        </w:rPr>
+        <w:t xml:space="preserve">: </w:t>
       </w:r>
       <w:proofErr w:type="spellStart"/>
       <w:r>
@@ -11282,6 +11300,7 @@
           <w:b/>
           <w:sz w:val="28"/>
           <w:szCs w:val="28"/>
+          <w:highlight w:val="yellow"/>
         </w:rPr>
         <w:lastRenderedPageBreak/>
         <w:t>Задача</w:t>
@@ -11292,8 +11311,17 @@
           <w:b/>
           <w:sz w:val="28"/>
           <w:szCs w:val="28"/>
-        </w:rPr>
-        <w:t xml:space="preserve"> 23: </w:t>
+          <w:highlight w:val="yellow"/>
+        </w:rPr>
+        <w:t xml:space="preserve"> 23</w:t>
+      </w:r>
+      <w:r>
+        <w:rPr>
+          <w:b/>
+          <w:sz w:val="28"/>
+          <w:szCs w:val="28"/>
+        </w:rPr>
+        <w:t xml:space="preserve">: </w:t>
       </w:r>
       <w:proofErr w:type="spellStart"/>
       <w:r>
@@ -11795,6 +11823,7 @@
           <w:b/>
           <w:sz w:val="28"/>
           <w:szCs w:val="28"/>
+          <w:highlight w:val="yellow"/>
         </w:rPr>
         <w:t>Задача</w:t>
       </w:r>
@@ -11804,8 +11833,17 @@
           <w:b/>
           <w:sz w:val="28"/>
           <w:szCs w:val="28"/>
-        </w:rPr>
-        <w:t xml:space="preserve"> 24: </w:t>
+          <w:highlight w:val="yellow"/>
+        </w:rPr>
+        <w:t xml:space="preserve"> 24:</w:t>
+      </w:r>
+      <w:r>
+        <w:rPr>
+          <w:b/>
+          <w:sz w:val="28"/>
+          <w:szCs w:val="28"/>
+        </w:rPr>
+        <w:t xml:space="preserve"> </w:t>
       </w:r>
       <w:proofErr w:type="spellStart"/>
       <w:r>
@@ -12368,6 +12406,7 @@
           <w:b/>
           <w:sz w:val="28"/>
           <w:szCs w:val="28"/>
+          <w:highlight w:val="yellow"/>
         </w:rPr>
         <w:t>Задача</w:t>
       </w:r>
@@ -12377,8 +12416,17 @@
           <w:b/>
           <w:sz w:val="28"/>
           <w:szCs w:val="28"/>
-        </w:rPr>
-        <w:t xml:space="preserve"> 25: </w:t>
+          <w:highlight w:val="yellow"/>
+        </w:rPr>
+        <w:t xml:space="preserve"> 25:</w:t>
+      </w:r>
+      <w:r>
+        <w:rPr>
+          <w:b/>
+          <w:sz w:val="28"/>
+          <w:szCs w:val="28"/>
+        </w:rPr>
+        <w:t xml:space="preserve"> </w:t>
       </w:r>
       <w:proofErr w:type="spellStart"/>
       <w:r>
@@ -12695,7 +12743,16 @@
           <w:sz w:val="28"/>
           <w:szCs w:val="28"/>
         </w:rPr>
-        <w:t xml:space="preserve"> 1*2*3*4*5</w:t>
+        <w:t xml:space="preserve"> 1*2*3</w:t>
+      </w:r>
+      <w:bookmarkStart w:id="0" w:name="_GoBack"/>
+      <w:bookmarkEnd w:id="0"/>
+      <w:r>
+        <w:rPr>
+          <w:sz w:val="28"/>
+          <w:szCs w:val="28"/>
+        </w:rPr>
+        <w:t>*4*5</w:t>
       </w:r>
     </w:p>
     <w:sectPr>

</xml_diff>